<commit_message>
Entrega final para a cadeira de RSL
</commit_message>
<xml_diff>
--- a/eye-tracker/RSL/V2/RSL_Revisita.docx
+++ b/eye-tracker/RSL/V2/RSL_Revisita.docx
@@ -1,6 +1,6 @@
 
 <file path=word/document.xml><?xml version="1.0" encoding="utf-8"?>
-<w:document xmlns:wpc="http://schemas.microsoft.com/office/word/2010/wordprocessingCanvas" xmlns:cx="http://schemas.microsoft.com/office/drawing/2014/chartex" xmlns:cx1="http://schemas.microsoft.com/office/drawing/2015/9/8/chartex" xmlns:cx2="http://schemas.microsoft.com/office/drawing/2015/10/21/chartex" xmlns:cx3="http://schemas.microsoft.com/office/drawing/2016/5/9/chartex" xmlns:cx4="http://schemas.microsoft.com/office/drawing/2016/5/10/chartex" xmlns:cx5="http://schemas.microsoft.com/office/drawing/2016/5/11/chartex" xmlns:cx6="http://schemas.microsoft.com/office/drawing/2016/5/12/chartex" xmlns:cx7="http://schemas.microsoft.com/office/drawing/2016/5/13/chartex" xmlns:cx8="http://schemas.microsoft.com/office/drawing/2016/5/14/chartex" xmlns:mc="http://schemas.openxmlformats.org/markup-compatibility/2006" xmlns:aink="http://schemas.microsoft.com/office/drawing/2016/ink" xmlns:am3d="http://schemas.microsoft.com/office/drawing/2017/model3d" xmlns:o="urn:schemas-microsoft-com:office:office" xmlns:r="http://schemas.openxmlformats.org/officeDocument/2006/relationships" xmlns:m="http://schemas.openxmlformats.org/officeDocument/2006/math" xmlns:v="urn:schemas-microsoft-com:vml" xmlns:wp14="http://schemas.microsoft.com/office/word/2010/wordprocessingDrawing" xmlns:wp="http://schemas.openxmlformats.org/drawingml/2006/wordprocessingDrawing" xmlns:w10="urn:schemas-microsoft-com:office:word" xmlns:w="http://schemas.openxmlformats.org/wordprocessingml/2006/main" xmlns:w14="http://schemas.microsoft.com/office/word/2010/wordml" xmlns:w15="http://schemas.microsoft.com/office/word/2012/wordml" xmlns:w16cid="http://schemas.microsoft.com/office/word/2016/wordml/cid" xmlns:w16se="http://schemas.microsoft.com/office/word/2015/wordml/symex" xmlns:wpg="http://schemas.microsoft.com/office/word/2010/wordprocessingGroup" xmlns:wpi="http://schemas.microsoft.com/office/word/2010/wordprocessingInk" xmlns:wne="http://schemas.microsoft.com/office/word/2006/wordml" xmlns:wps="http://schemas.microsoft.com/office/word/2010/wordprocessingShape" mc:Ignorable="w14 w15 w16se w16cid wp14">
+<w:document xmlns:wpc="http://schemas.microsoft.com/office/word/2010/wordprocessingCanvas" xmlns:cx="http://schemas.microsoft.com/office/drawing/2014/chartex" xmlns:cx1="http://schemas.microsoft.com/office/drawing/2015/9/8/chartex" xmlns:cx2="http://schemas.microsoft.com/office/drawing/2015/10/21/chartex" xmlns:cx3="http://schemas.microsoft.com/office/drawing/2016/5/9/chartex" xmlns:cx4="http://schemas.microsoft.com/office/drawing/2016/5/10/chartex" xmlns:cx5="http://schemas.microsoft.com/office/drawing/2016/5/11/chartex" xmlns:cx6="http://schemas.microsoft.com/office/drawing/2016/5/12/chartex" xmlns:cx7="http://schemas.microsoft.com/office/drawing/2016/5/13/chartex" xmlns:cx8="http://schemas.microsoft.com/office/drawing/2016/5/14/chartex" xmlns:mc="http://schemas.openxmlformats.org/markup-compatibility/2006" xmlns:aink="http://schemas.microsoft.com/office/drawing/2016/ink" xmlns:am3d="http://schemas.microsoft.com/office/drawing/2017/model3d" xmlns:o="urn:schemas-microsoft-com:office:office" xmlns:r="http://schemas.openxmlformats.org/officeDocument/2006/relationships" xmlns:m="http://schemas.openxmlformats.org/officeDocument/2006/math" xmlns:v="urn:schemas-microsoft-com:vml" xmlns:wp14="http://schemas.microsoft.com/office/word/2010/wordprocessingDrawing" xmlns:wp="http://schemas.openxmlformats.org/drawingml/2006/wordprocessingDrawing" xmlns:w10="urn:schemas-microsoft-com:office:word" xmlns:w="http://schemas.openxmlformats.org/wordprocessingml/2006/main" xmlns:w14="http://schemas.microsoft.com/office/word/2010/wordml" xmlns:w15="http://schemas.microsoft.com/office/word/2012/wordml" xmlns:w16cex="http://schemas.microsoft.com/office/word/2018/wordml/cex" xmlns:w16cid="http://schemas.microsoft.com/office/word/2016/wordml/cid" xmlns:w16="http://schemas.microsoft.com/office/word/2018/wordml" xmlns:w16se="http://schemas.microsoft.com/office/word/2015/wordml/symex" xmlns:wpg="http://schemas.microsoft.com/office/word/2010/wordprocessingGroup" xmlns:wpi="http://schemas.microsoft.com/office/word/2010/wordprocessingInk" xmlns:wne="http://schemas.microsoft.com/office/word/2006/wordml" xmlns:wps="http://schemas.microsoft.com/office/word/2010/wordprocessingShape" mc:Ignorable="w14 w15 w16se w16cid w16 w16cex wp14">
   <w:body>
     <w:p>
       <w:pPr>
@@ -3777,6 +3777,8 @@
       <w:r>
         <w:t xml:space="preserve"> devem ser “médios” ou superiores.</w:t>
       </w:r>
+      <w:bookmarkStart w:id="1" w:name="_GoBack"/>
+      <w:bookmarkEnd w:id="1"/>
     </w:p>
     <w:p>
       <w:pPr>
@@ -4473,7 +4475,21 @@
           <w:sz w:val="20"/>
           <w:szCs w:val="20"/>
         </w:rPr>
-        <w:t xml:space="preserve">(0.1) O estudo apresenta uma descrição explícita do ambiente em que a pesquisa foi realizada (e.g., laboratório, como parte de um projeto, em colaboração com a </w:t>
+        <w:t>(1</w:t>
+      </w:r>
+      <w:r>
+        <w:rPr>
+          <w:sz w:val="20"/>
+          <w:szCs w:val="20"/>
+        </w:rPr>
+        <w:t>.0</w:t>
+      </w:r>
+      <w:r>
+        <w:rPr>
+          <w:sz w:val="20"/>
+          <w:szCs w:val="20"/>
+        </w:rPr>
+        <w:t xml:space="preserve">) O estudo apresenta uma descrição explícita do ambiente em que a pesquisa foi realizada (e.g., laboratório, como parte de um projeto, em colaboração com a </w:t>
       </w:r>
       <w:proofErr w:type="gramStart"/>
       <w:r>
@@ -5312,7 +5328,7 @@
         </w:rPr>
         <w:t xml:space="preserve">CQE4 – </w:t>
       </w:r>
-      <w:commentRangeStart w:id="1"/>
+      <w:commentRangeStart w:id="2"/>
       <w:r>
         <w:rPr>
           <w:b/>
@@ -5391,12 +5407,12 @@
         </w:rPr>
         <w:t>(0.0) Não há uso de outras validações complementares.</w:t>
       </w:r>
-      <w:commentRangeEnd w:id="1"/>
+      <w:commentRangeEnd w:id="2"/>
       <w:r>
         <w:rPr>
           <w:rStyle w:val="Refdecomentrio"/>
         </w:rPr>
-        <w:commentReference w:id="1"/>
+        <w:commentReference w:id="2"/>
       </w:r>
     </w:p>
     <w:p>
@@ -5409,14 +5425,16 @@
         <w:jc w:val="both"/>
         <w:rPr>
           <w:rFonts w:eastAsiaTheme="minorEastAsia"/>
-          <w:sz w:val="20"/>
-          <w:szCs w:val="20"/>
-        </w:rPr>
-      </w:pPr>
-      <w:r>
-        <w:rPr>
-          <w:b/>
-          <w:bCs/>
+          <w:strike/>
+          <w:sz w:val="20"/>
+          <w:szCs w:val="20"/>
+        </w:rPr>
+      </w:pPr>
+      <w:r>
+        <w:rPr>
+          <w:b/>
+          <w:bCs/>
+          <w:strike/>
           <w:sz w:val="20"/>
           <w:szCs w:val="20"/>
         </w:rPr>
@@ -5426,6 +5444,7 @@
         <w:rPr>
           <w:b/>
           <w:bCs/>
+          <w:strike/>
           <w:sz w:val="20"/>
           <w:szCs w:val="20"/>
         </w:rPr>
@@ -5435,6 +5454,7 @@
         <w:rPr>
           <w:b/>
           <w:bCs/>
+          <w:strike/>
           <w:sz w:val="20"/>
           <w:szCs w:val="20"/>
         </w:rPr>
@@ -5443,6 +5463,7 @@
       <w:r>
         <w:rPr>
           <w:rFonts w:eastAsiaTheme="minorEastAsia"/>
+          <w:strike/>
           <w:sz w:val="20"/>
           <w:szCs w:val="20"/>
         </w:rPr>
@@ -5451,6 +5472,7 @@
       <w:r>
         <w:rPr>
           <w:rFonts w:eastAsiaTheme="minorEastAsia"/>
+          <w:strike/>
           <w:sz w:val="20"/>
           <w:szCs w:val="20"/>
         </w:rPr>
@@ -5461,6 +5483,7 @@
           <w:rFonts w:eastAsiaTheme="minorEastAsia"/>
           <w:b/>
           <w:bCs/>
+          <w:strike/>
           <w:sz w:val="20"/>
           <w:szCs w:val="20"/>
         </w:rPr>
@@ -5469,6 +5492,7 @@
       <w:r>
         <w:rPr>
           <w:rFonts w:eastAsiaTheme="minorEastAsia"/>
+          <w:strike/>
           <w:sz w:val="20"/>
           <w:szCs w:val="20"/>
         </w:rPr>
@@ -5477,6 +5501,7 @@
       <w:r>
         <w:rPr>
           <w:rFonts w:eastAsiaTheme="minorEastAsia"/>
+          <w:strike/>
           <w:sz w:val="20"/>
           <w:szCs w:val="20"/>
         </w:rPr>
@@ -5485,6 +5510,7 @@
       <w:r>
         <w:rPr>
           <w:rFonts w:eastAsiaTheme="minorEastAsia"/>
+          <w:strike/>
           <w:sz w:val="20"/>
           <w:szCs w:val="20"/>
         </w:rPr>
@@ -5495,6 +5521,7 @@
           <w:rFonts w:eastAsiaTheme="minorEastAsia"/>
           <w:b/>
           <w:bCs/>
+          <w:strike/>
           <w:sz w:val="20"/>
           <w:szCs w:val="20"/>
         </w:rPr>
@@ -5503,6 +5530,7 @@
       <w:r>
         <w:rPr>
           <w:rFonts w:eastAsiaTheme="minorEastAsia"/>
+          <w:strike/>
           <w:sz w:val="20"/>
           <w:szCs w:val="20"/>
         </w:rPr>
@@ -5513,6 +5541,7 @@
           <w:rFonts w:eastAsiaTheme="minorEastAsia"/>
           <w:b/>
           <w:bCs/>
+          <w:strike/>
           <w:sz w:val="20"/>
           <w:szCs w:val="20"/>
         </w:rPr>
@@ -5521,6 +5550,7 @@
       <w:r>
         <w:rPr>
           <w:rFonts w:eastAsiaTheme="minorEastAsia"/>
+          <w:strike/>
           <w:sz w:val="20"/>
           <w:szCs w:val="20"/>
         </w:rPr>
@@ -5529,6 +5559,7 @@
       <w:r>
         <w:rPr>
           <w:rFonts w:eastAsiaTheme="minorEastAsia"/>
+          <w:strike/>
           <w:sz w:val="20"/>
           <w:szCs w:val="20"/>
         </w:rPr>
@@ -5537,6 +5568,7 @@
       <w:r>
         <w:rPr>
           <w:rFonts w:eastAsiaTheme="minorEastAsia"/>
+          <w:strike/>
           <w:sz w:val="20"/>
           <w:szCs w:val="20"/>
         </w:rPr>
@@ -5544,6 +5576,7 @@
       </w:r>
       <w:r>
         <w:rPr>
+          <w:strike/>
           <w:sz w:val="20"/>
           <w:szCs w:val="20"/>
         </w:rPr>
@@ -5552,6 +5585,7 @@
       <w:r>
         <w:rPr>
           <w:rStyle w:val="Refdenotaderodap"/>
+          <w:strike/>
           <w:sz w:val="20"/>
           <w:szCs w:val="20"/>
         </w:rPr>
@@ -5560,6 +5594,7 @@
       <w:r>
         <w:rPr>
           <w:rFonts w:eastAsiaTheme="minorEastAsia"/>
+          <w:strike/>
           <w:sz w:val="20"/>
           <w:szCs w:val="20"/>
         </w:rPr>
@@ -5567,6 +5602,7 @@
       </w:r>
       <w:r>
         <w:rPr>
+          <w:strike/>
           <w:sz w:val="20"/>
           <w:szCs w:val="20"/>
         </w:rPr>
@@ -5575,6 +5611,7 @@
       <w:r>
         <w:rPr>
           <w:rStyle w:val="Refdenotaderodap"/>
+          <w:strike/>
           <w:sz w:val="20"/>
           <w:szCs w:val="20"/>
         </w:rPr>
@@ -5582,6 +5619,7 @@
       </w:r>
       <w:r>
         <w:rPr>
+          <w:strike/>
           <w:sz w:val="20"/>
           <w:szCs w:val="20"/>
         </w:rPr>
@@ -5590,6 +5628,7 @@
       <w:r>
         <w:rPr>
           <w:rFonts w:eastAsiaTheme="minorEastAsia"/>
+          <w:strike/>
           <w:sz w:val="20"/>
           <w:szCs w:val="20"/>
         </w:rPr>
@@ -5838,14 +5877,14 @@
           <w:bCs/>
         </w:rPr>
       </w:pPr>
-      <w:bookmarkStart w:id="2" w:name="_Toc464218029"/>
+      <w:bookmarkStart w:id="3" w:name="_Toc464218029"/>
       <w:r>
         <w:rPr>
           <w:bCs/>
         </w:rPr>
         <w:t>Estratégias de Busca</w:t>
       </w:r>
-      <w:bookmarkEnd w:id="2"/>
+      <w:bookmarkEnd w:id="3"/>
     </w:p>
     <w:p>
       <w:pPr>
@@ -11780,19 +11819,7 @@
         <w:rPr>
           <w:bCs/>
         </w:rPr>
-        <w:t xml:space="preserve">. Sendo assim para solucionar tal problema foram exportados </w:t>
-      </w:r>
-      <w:r>
-        <w:rPr>
-          <w:bCs/>
-        </w:rPr>
-        <w:t>2</w:t>
-      </w:r>
-      <w:r>
-        <w:rPr>
-          <w:bCs/>
-        </w:rPr>
-        <w:t xml:space="preserve"> arquivos </w:t>
+        <w:t xml:space="preserve">. Sendo assim para solucionar tal problema foram exportados 2 arquivos </w:t>
       </w:r>
       <w:proofErr w:type="spellStart"/>
       <w:r>
@@ -11806,19 +11833,7 @@
         <w:rPr>
           <w:bCs/>
         </w:rPr>
-        <w:t xml:space="preserve"> que contenham os </w:t>
-      </w:r>
-      <w:r>
-        <w:rPr>
-          <w:bCs/>
-        </w:rPr>
-        <w:t>180</w:t>
-      </w:r>
-      <w:r>
-        <w:rPr>
-          <w:bCs/>
-        </w:rPr>
-        <w:t xml:space="preserve"> artigos encontrados.   </w:t>
+        <w:t xml:space="preserve"> que contenham os 180 artigos encontrados.   </w:t>
       </w:r>
     </w:p>
     <w:p>
@@ -12359,8 +12374,6 @@
       <w:r>
         <w:t xml:space="preserve">. </w:t>
       </w:r>
-      <w:bookmarkStart w:id="3" w:name="_GoBack"/>
-      <w:bookmarkEnd w:id="3"/>
     </w:p>
     <w:p>
       <w:pPr>
@@ -12816,7 +12829,7 @@
 </file>
 
 <file path=word/comments.xml><?xml version="1.0" encoding="utf-8"?>
-<w:comments xmlns:wpc="http://schemas.microsoft.com/office/word/2010/wordprocessingCanvas" xmlns:cx="http://schemas.microsoft.com/office/drawing/2014/chartex" xmlns:cx1="http://schemas.microsoft.com/office/drawing/2015/9/8/chartex" xmlns:cx2="http://schemas.microsoft.com/office/drawing/2015/10/21/chartex" xmlns:cx3="http://schemas.microsoft.com/office/drawing/2016/5/9/chartex" xmlns:cx4="http://schemas.microsoft.com/office/drawing/2016/5/10/chartex" xmlns:cx5="http://schemas.microsoft.com/office/drawing/2016/5/11/chartex" xmlns:cx6="http://schemas.microsoft.com/office/drawing/2016/5/12/chartex" xmlns:cx7="http://schemas.microsoft.com/office/drawing/2016/5/13/chartex" xmlns:cx8="http://schemas.microsoft.com/office/drawing/2016/5/14/chartex" xmlns:mc="http://schemas.openxmlformats.org/markup-compatibility/2006" xmlns:aink="http://schemas.microsoft.com/office/drawing/2016/ink" xmlns:am3d="http://schemas.microsoft.com/office/drawing/2017/model3d" xmlns:o="urn:schemas-microsoft-com:office:office" xmlns:r="http://schemas.openxmlformats.org/officeDocument/2006/relationships" xmlns:m="http://schemas.openxmlformats.org/officeDocument/2006/math" xmlns:v="urn:schemas-microsoft-com:vml" xmlns:wp14="http://schemas.microsoft.com/office/word/2010/wordprocessingDrawing" xmlns:wp="http://schemas.openxmlformats.org/drawingml/2006/wordprocessingDrawing" xmlns:w10="urn:schemas-microsoft-com:office:word" xmlns:w="http://schemas.openxmlformats.org/wordprocessingml/2006/main" xmlns:w14="http://schemas.microsoft.com/office/word/2010/wordml" xmlns:w15="http://schemas.microsoft.com/office/word/2012/wordml" xmlns:w16cid="http://schemas.microsoft.com/office/word/2016/wordml/cid" xmlns:w16se="http://schemas.microsoft.com/office/word/2015/wordml/symex" xmlns:wpg="http://schemas.microsoft.com/office/word/2010/wordprocessingGroup" xmlns:wpi="http://schemas.microsoft.com/office/word/2010/wordprocessingInk" xmlns:wne="http://schemas.microsoft.com/office/word/2006/wordml" xmlns:wps="http://schemas.microsoft.com/office/word/2010/wordprocessingShape" mc:Ignorable="w14 w15 w16se w16cid wp14">
+<w:comments xmlns:wpc="http://schemas.microsoft.com/office/word/2010/wordprocessingCanvas" xmlns:cx="http://schemas.microsoft.com/office/drawing/2014/chartex" xmlns:cx1="http://schemas.microsoft.com/office/drawing/2015/9/8/chartex" xmlns:cx2="http://schemas.microsoft.com/office/drawing/2015/10/21/chartex" xmlns:cx3="http://schemas.microsoft.com/office/drawing/2016/5/9/chartex" xmlns:cx4="http://schemas.microsoft.com/office/drawing/2016/5/10/chartex" xmlns:cx5="http://schemas.microsoft.com/office/drawing/2016/5/11/chartex" xmlns:cx6="http://schemas.microsoft.com/office/drawing/2016/5/12/chartex" xmlns:cx7="http://schemas.microsoft.com/office/drawing/2016/5/13/chartex" xmlns:cx8="http://schemas.microsoft.com/office/drawing/2016/5/14/chartex" xmlns:mc="http://schemas.openxmlformats.org/markup-compatibility/2006" xmlns:aink="http://schemas.microsoft.com/office/drawing/2016/ink" xmlns:am3d="http://schemas.microsoft.com/office/drawing/2017/model3d" xmlns:o="urn:schemas-microsoft-com:office:office" xmlns:r="http://schemas.openxmlformats.org/officeDocument/2006/relationships" xmlns:m="http://schemas.openxmlformats.org/officeDocument/2006/math" xmlns:v="urn:schemas-microsoft-com:vml" xmlns:wp14="http://schemas.microsoft.com/office/word/2010/wordprocessingDrawing" xmlns:wp="http://schemas.openxmlformats.org/drawingml/2006/wordprocessingDrawing" xmlns:w10="urn:schemas-microsoft-com:office:word" xmlns:w="http://schemas.openxmlformats.org/wordprocessingml/2006/main" xmlns:w14="http://schemas.microsoft.com/office/word/2010/wordml" xmlns:w15="http://schemas.microsoft.com/office/word/2012/wordml" xmlns:w16cex="http://schemas.microsoft.com/office/word/2018/wordml/cex" xmlns:w16cid="http://schemas.microsoft.com/office/word/2016/wordml/cid" xmlns:w16="http://schemas.microsoft.com/office/word/2018/wordml" xmlns:w16se="http://schemas.microsoft.com/office/word/2015/wordml/symex" xmlns:wpg="http://schemas.microsoft.com/office/word/2010/wordprocessingGroup" xmlns:wpi="http://schemas.microsoft.com/office/word/2010/wordprocessingInk" xmlns:wne="http://schemas.microsoft.com/office/word/2006/wordml" xmlns:wps="http://schemas.microsoft.com/office/word/2010/wordprocessingShape" mc:Ignorable="w14 w15 w16se w16cid w16 w16cex wp14">
   <w:comment w:id="0" w:author="Denis Silveira" w:date="2019-10-11T11:29:00Z" w:initials="DS">
     <w:p>
       <w:pPr>
@@ -12833,7 +12846,7 @@
       </w:r>
     </w:p>
   </w:comment>
-  <w:comment w:id="1" w:author="Denis Silveira" w:date="2019-10-11T11:38:00Z" w:initials="DS">
+  <w:comment w:id="2" w:author="Denis Silveira" w:date="2019-10-11T11:38:00Z" w:initials="DS">
     <w:p>
       <w:pPr>
         <w:pStyle w:val="Textodecomentrio"/>
@@ -12853,21 +12866,21 @@
 </file>
 
 <file path=word/commentsExtended.xml><?xml version="1.0" encoding="utf-8"?>
-<w15:commentsEx xmlns:wpc="http://schemas.microsoft.com/office/word/2010/wordprocessingCanvas" xmlns:cx="http://schemas.microsoft.com/office/drawing/2014/chartex" xmlns:cx1="http://schemas.microsoft.com/office/drawing/2015/9/8/chartex" xmlns:cx2="http://schemas.microsoft.com/office/drawing/2015/10/21/chartex" xmlns:cx3="http://schemas.microsoft.com/office/drawing/2016/5/9/chartex" xmlns:cx4="http://schemas.microsoft.com/office/drawing/2016/5/10/chartex" xmlns:cx5="http://schemas.microsoft.com/office/drawing/2016/5/11/chartex" xmlns:cx6="http://schemas.microsoft.com/office/drawing/2016/5/12/chartex" xmlns:cx7="http://schemas.microsoft.com/office/drawing/2016/5/13/chartex" xmlns:cx8="http://schemas.microsoft.com/office/drawing/2016/5/14/chartex" xmlns:mc="http://schemas.openxmlformats.org/markup-compatibility/2006" xmlns:aink="http://schemas.microsoft.com/office/drawing/2016/ink" xmlns:am3d="http://schemas.microsoft.com/office/drawing/2017/model3d" xmlns:o="urn:schemas-microsoft-com:office:office" xmlns:r="http://schemas.openxmlformats.org/officeDocument/2006/relationships" xmlns:m="http://schemas.openxmlformats.org/officeDocument/2006/math" xmlns:v="urn:schemas-microsoft-com:vml" xmlns:wp14="http://schemas.microsoft.com/office/word/2010/wordprocessingDrawing" xmlns:wp="http://schemas.openxmlformats.org/drawingml/2006/wordprocessingDrawing" xmlns:w10="urn:schemas-microsoft-com:office:word" xmlns:w="http://schemas.openxmlformats.org/wordprocessingml/2006/main" xmlns:w14="http://schemas.microsoft.com/office/word/2010/wordml" xmlns:w15="http://schemas.microsoft.com/office/word/2012/wordml" xmlns:w16cid="http://schemas.microsoft.com/office/word/2016/wordml/cid" xmlns:w16se="http://schemas.microsoft.com/office/word/2015/wordml/symex" xmlns:wpg="http://schemas.microsoft.com/office/word/2010/wordprocessingGroup" xmlns:wpi="http://schemas.microsoft.com/office/word/2010/wordprocessingInk" xmlns:wne="http://schemas.microsoft.com/office/word/2006/wordml" xmlns:wps="http://schemas.microsoft.com/office/word/2010/wordprocessingShape" mc:Ignorable="w14 w15 w16se w16cid wp14">
+<w15:commentsEx xmlns:wpc="http://schemas.microsoft.com/office/word/2010/wordprocessingCanvas" xmlns:cx="http://schemas.microsoft.com/office/drawing/2014/chartex" xmlns:cx1="http://schemas.microsoft.com/office/drawing/2015/9/8/chartex" xmlns:cx2="http://schemas.microsoft.com/office/drawing/2015/10/21/chartex" xmlns:cx3="http://schemas.microsoft.com/office/drawing/2016/5/9/chartex" xmlns:cx4="http://schemas.microsoft.com/office/drawing/2016/5/10/chartex" xmlns:cx5="http://schemas.microsoft.com/office/drawing/2016/5/11/chartex" xmlns:cx6="http://schemas.microsoft.com/office/drawing/2016/5/12/chartex" xmlns:cx7="http://schemas.microsoft.com/office/drawing/2016/5/13/chartex" xmlns:cx8="http://schemas.microsoft.com/office/drawing/2016/5/14/chartex" xmlns:mc="http://schemas.openxmlformats.org/markup-compatibility/2006" xmlns:aink="http://schemas.microsoft.com/office/drawing/2016/ink" xmlns:am3d="http://schemas.microsoft.com/office/drawing/2017/model3d" xmlns:o="urn:schemas-microsoft-com:office:office" xmlns:r="http://schemas.openxmlformats.org/officeDocument/2006/relationships" xmlns:m="http://schemas.openxmlformats.org/officeDocument/2006/math" xmlns:v="urn:schemas-microsoft-com:vml" xmlns:wp14="http://schemas.microsoft.com/office/word/2010/wordprocessingDrawing" xmlns:wp="http://schemas.openxmlformats.org/drawingml/2006/wordprocessingDrawing" xmlns:w10="urn:schemas-microsoft-com:office:word" xmlns:w="http://schemas.openxmlformats.org/wordprocessingml/2006/main" xmlns:w14="http://schemas.microsoft.com/office/word/2010/wordml" xmlns:w15="http://schemas.microsoft.com/office/word/2012/wordml" xmlns:w16cex="http://schemas.microsoft.com/office/word/2018/wordml/cex" xmlns:w16cid="http://schemas.microsoft.com/office/word/2016/wordml/cid" xmlns:w16="http://schemas.microsoft.com/office/word/2018/wordml" xmlns:w16se="http://schemas.microsoft.com/office/word/2015/wordml/symex" xmlns:wpg="http://schemas.microsoft.com/office/word/2010/wordprocessingGroup" xmlns:wpi="http://schemas.microsoft.com/office/word/2010/wordprocessingInk" xmlns:wne="http://schemas.microsoft.com/office/word/2006/wordml" xmlns:wps="http://schemas.microsoft.com/office/word/2010/wordprocessingShape" mc:Ignorable="w14 w15 w16se w16cid w16 w16cex wp14">
   <w15:commentEx w15:paraId="6B74AFCA" w15:done="0"/>
   <w15:commentEx w15:paraId="1CFC0FE1" w15:done="0"/>
 </w15:commentsEx>
 </file>
 
 <file path=word/commentsIds.xml><?xml version="1.0" encoding="utf-8"?>
-<w16cid:commentsIds xmlns:wpc="http://schemas.microsoft.com/office/word/2010/wordprocessingCanvas" xmlns:cx="http://schemas.microsoft.com/office/drawing/2014/chartex" xmlns:cx1="http://schemas.microsoft.com/office/drawing/2015/9/8/chartex" xmlns:cx2="http://schemas.microsoft.com/office/drawing/2015/10/21/chartex" xmlns:cx3="http://schemas.microsoft.com/office/drawing/2016/5/9/chartex" xmlns:cx4="http://schemas.microsoft.com/office/drawing/2016/5/10/chartex" xmlns:cx5="http://schemas.microsoft.com/office/drawing/2016/5/11/chartex" xmlns:cx6="http://schemas.microsoft.com/office/drawing/2016/5/12/chartex" xmlns:cx7="http://schemas.microsoft.com/office/drawing/2016/5/13/chartex" xmlns:cx8="http://schemas.microsoft.com/office/drawing/2016/5/14/chartex" xmlns:mc="http://schemas.openxmlformats.org/markup-compatibility/2006" xmlns:aink="http://schemas.microsoft.com/office/drawing/2016/ink" xmlns:am3d="http://schemas.microsoft.com/office/drawing/2017/model3d" xmlns:o="urn:schemas-microsoft-com:office:office" xmlns:r="http://schemas.openxmlformats.org/officeDocument/2006/relationships" xmlns:m="http://schemas.openxmlformats.org/officeDocument/2006/math" xmlns:v="urn:schemas-microsoft-com:vml" xmlns:wp14="http://schemas.microsoft.com/office/word/2010/wordprocessingDrawing" xmlns:wp="http://schemas.openxmlformats.org/drawingml/2006/wordprocessingDrawing" xmlns:w10="urn:schemas-microsoft-com:office:word" xmlns:w="http://schemas.openxmlformats.org/wordprocessingml/2006/main" xmlns:w14="http://schemas.microsoft.com/office/word/2010/wordml" xmlns:w15="http://schemas.microsoft.com/office/word/2012/wordml" xmlns:w16cid="http://schemas.microsoft.com/office/word/2016/wordml/cid" xmlns:w16se="http://schemas.microsoft.com/office/word/2015/wordml/symex" xmlns:wpg="http://schemas.microsoft.com/office/word/2010/wordprocessingGroup" xmlns:wpi="http://schemas.microsoft.com/office/word/2010/wordprocessingInk" xmlns:wne="http://schemas.microsoft.com/office/word/2006/wordml" xmlns:wps="http://schemas.microsoft.com/office/word/2010/wordprocessingShape" mc:Ignorable="w14 w15 w16se w16cid wp14">
+<w16cid:commentsIds xmlns:wpc="http://schemas.microsoft.com/office/word/2010/wordprocessingCanvas" xmlns:cx="http://schemas.microsoft.com/office/drawing/2014/chartex" xmlns:cx1="http://schemas.microsoft.com/office/drawing/2015/9/8/chartex" xmlns:cx2="http://schemas.microsoft.com/office/drawing/2015/10/21/chartex" xmlns:cx3="http://schemas.microsoft.com/office/drawing/2016/5/9/chartex" xmlns:cx4="http://schemas.microsoft.com/office/drawing/2016/5/10/chartex" xmlns:cx5="http://schemas.microsoft.com/office/drawing/2016/5/11/chartex" xmlns:cx6="http://schemas.microsoft.com/office/drawing/2016/5/12/chartex" xmlns:cx7="http://schemas.microsoft.com/office/drawing/2016/5/13/chartex" xmlns:cx8="http://schemas.microsoft.com/office/drawing/2016/5/14/chartex" xmlns:mc="http://schemas.openxmlformats.org/markup-compatibility/2006" xmlns:aink="http://schemas.microsoft.com/office/drawing/2016/ink" xmlns:am3d="http://schemas.microsoft.com/office/drawing/2017/model3d" xmlns:o="urn:schemas-microsoft-com:office:office" xmlns:r="http://schemas.openxmlformats.org/officeDocument/2006/relationships" xmlns:m="http://schemas.openxmlformats.org/officeDocument/2006/math" xmlns:v="urn:schemas-microsoft-com:vml" xmlns:wp14="http://schemas.microsoft.com/office/word/2010/wordprocessingDrawing" xmlns:wp="http://schemas.openxmlformats.org/drawingml/2006/wordprocessingDrawing" xmlns:w10="urn:schemas-microsoft-com:office:word" xmlns:w="http://schemas.openxmlformats.org/wordprocessingml/2006/main" xmlns:w14="http://schemas.microsoft.com/office/word/2010/wordml" xmlns:w15="http://schemas.microsoft.com/office/word/2012/wordml" xmlns:w16cex="http://schemas.microsoft.com/office/word/2018/wordml/cex" xmlns:w16cid="http://schemas.microsoft.com/office/word/2016/wordml/cid" xmlns:w16="http://schemas.microsoft.com/office/word/2018/wordml" xmlns:w16se="http://schemas.microsoft.com/office/word/2015/wordml/symex" xmlns:wpg="http://schemas.microsoft.com/office/word/2010/wordprocessingGroup" xmlns:wpi="http://schemas.microsoft.com/office/word/2010/wordprocessingInk" xmlns:wne="http://schemas.microsoft.com/office/word/2006/wordml" xmlns:wps="http://schemas.microsoft.com/office/word/2010/wordprocessingShape" mc:Ignorable="w14 w15 w16se w16cid w16 w16cex wp14">
   <w16cid:commentId w16cid:paraId="6B74AFCA" w16cid:durableId="214AE61E"/>
   <w16cid:commentId w16cid:paraId="1CFC0FE1" w16cid:durableId="214AE81E"/>
 </w16cid:commentsIds>
 </file>
 
 <file path=word/endnotes.xml><?xml version="1.0" encoding="utf-8"?>
-<w:endnotes xmlns:wpc="http://schemas.microsoft.com/office/word/2010/wordprocessingCanvas" xmlns:cx="http://schemas.microsoft.com/office/drawing/2014/chartex" xmlns:cx1="http://schemas.microsoft.com/office/drawing/2015/9/8/chartex" xmlns:cx2="http://schemas.microsoft.com/office/drawing/2015/10/21/chartex" xmlns:cx3="http://schemas.microsoft.com/office/drawing/2016/5/9/chartex" xmlns:cx4="http://schemas.microsoft.com/office/drawing/2016/5/10/chartex" xmlns:cx5="http://schemas.microsoft.com/office/drawing/2016/5/11/chartex" xmlns:cx6="http://schemas.microsoft.com/office/drawing/2016/5/12/chartex" xmlns:cx7="http://schemas.microsoft.com/office/drawing/2016/5/13/chartex" xmlns:cx8="http://schemas.microsoft.com/office/drawing/2016/5/14/chartex" xmlns:mc="http://schemas.openxmlformats.org/markup-compatibility/2006" xmlns:aink="http://schemas.microsoft.com/office/drawing/2016/ink" xmlns:am3d="http://schemas.microsoft.com/office/drawing/2017/model3d" xmlns:o="urn:schemas-microsoft-com:office:office" xmlns:r="http://schemas.openxmlformats.org/officeDocument/2006/relationships" xmlns:m="http://schemas.openxmlformats.org/officeDocument/2006/math" xmlns:v="urn:schemas-microsoft-com:vml" xmlns:wp14="http://schemas.microsoft.com/office/word/2010/wordprocessingDrawing" xmlns:wp="http://schemas.openxmlformats.org/drawingml/2006/wordprocessingDrawing" xmlns:w10="urn:schemas-microsoft-com:office:word" xmlns:w="http://schemas.openxmlformats.org/wordprocessingml/2006/main" xmlns:w14="http://schemas.microsoft.com/office/word/2010/wordml" xmlns:w15="http://schemas.microsoft.com/office/word/2012/wordml" xmlns:w16cid="http://schemas.microsoft.com/office/word/2016/wordml/cid" xmlns:w16se="http://schemas.microsoft.com/office/word/2015/wordml/symex" xmlns:wpg="http://schemas.microsoft.com/office/word/2010/wordprocessingGroup" xmlns:wpi="http://schemas.microsoft.com/office/word/2010/wordprocessingInk" xmlns:wne="http://schemas.microsoft.com/office/word/2006/wordml" xmlns:wps="http://schemas.microsoft.com/office/word/2010/wordprocessingShape" mc:Ignorable="w14 w15 w16se w16cid wp14">
+<w:endnotes xmlns:wpc="http://schemas.microsoft.com/office/word/2010/wordprocessingCanvas" xmlns:cx="http://schemas.microsoft.com/office/drawing/2014/chartex" xmlns:cx1="http://schemas.microsoft.com/office/drawing/2015/9/8/chartex" xmlns:cx2="http://schemas.microsoft.com/office/drawing/2015/10/21/chartex" xmlns:cx3="http://schemas.microsoft.com/office/drawing/2016/5/9/chartex" xmlns:cx4="http://schemas.microsoft.com/office/drawing/2016/5/10/chartex" xmlns:cx5="http://schemas.microsoft.com/office/drawing/2016/5/11/chartex" xmlns:cx6="http://schemas.microsoft.com/office/drawing/2016/5/12/chartex" xmlns:cx7="http://schemas.microsoft.com/office/drawing/2016/5/13/chartex" xmlns:cx8="http://schemas.microsoft.com/office/drawing/2016/5/14/chartex" xmlns:mc="http://schemas.openxmlformats.org/markup-compatibility/2006" xmlns:aink="http://schemas.microsoft.com/office/drawing/2016/ink" xmlns:am3d="http://schemas.microsoft.com/office/drawing/2017/model3d" xmlns:o="urn:schemas-microsoft-com:office:office" xmlns:r="http://schemas.openxmlformats.org/officeDocument/2006/relationships" xmlns:m="http://schemas.openxmlformats.org/officeDocument/2006/math" xmlns:v="urn:schemas-microsoft-com:vml" xmlns:wp14="http://schemas.microsoft.com/office/word/2010/wordprocessingDrawing" xmlns:wp="http://schemas.openxmlformats.org/drawingml/2006/wordprocessingDrawing" xmlns:w10="urn:schemas-microsoft-com:office:word" xmlns:w="http://schemas.openxmlformats.org/wordprocessingml/2006/main" xmlns:w14="http://schemas.microsoft.com/office/word/2010/wordml" xmlns:w15="http://schemas.microsoft.com/office/word/2012/wordml" xmlns:w16cex="http://schemas.microsoft.com/office/word/2018/wordml/cex" xmlns:w16cid="http://schemas.microsoft.com/office/word/2016/wordml/cid" xmlns:w16="http://schemas.microsoft.com/office/word/2018/wordml" xmlns:w16se="http://schemas.microsoft.com/office/word/2015/wordml/symex" xmlns:wpg="http://schemas.microsoft.com/office/word/2010/wordprocessingGroup" xmlns:wpi="http://schemas.microsoft.com/office/word/2010/wordprocessingInk" xmlns:wne="http://schemas.microsoft.com/office/word/2006/wordml" xmlns:wps="http://schemas.microsoft.com/office/word/2010/wordprocessingShape" mc:Ignorable="w14 w15 w16se w16cid w16 w16cex wp14">
   <w:endnote w:type="separator" w:id="-1">
     <w:p>
       <w:pPr>
@@ -12892,7 +12905,7 @@
 </file>
 
 <file path=word/footnotes.xml><?xml version="1.0" encoding="utf-8"?>
-<w:footnotes xmlns:wpc="http://schemas.microsoft.com/office/word/2010/wordprocessingCanvas" xmlns:cx="http://schemas.microsoft.com/office/drawing/2014/chartex" xmlns:cx1="http://schemas.microsoft.com/office/drawing/2015/9/8/chartex" xmlns:cx2="http://schemas.microsoft.com/office/drawing/2015/10/21/chartex" xmlns:cx3="http://schemas.microsoft.com/office/drawing/2016/5/9/chartex" xmlns:cx4="http://schemas.microsoft.com/office/drawing/2016/5/10/chartex" xmlns:cx5="http://schemas.microsoft.com/office/drawing/2016/5/11/chartex" xmlns:cx6="http://schemas.microsoft.com/office/drawing/2016/5/12/chartex" xmlns:cx7="http://schemas.microsoft.com/office/drawing/2016/5/13/chartex" xmlns:cx8="http://schemas.microsoft.com/office/drawing/2016/5/14/chartex" xmlns:mc="http://schemas.openxmlformats.org/markup-compatibility/2006" xmlns:aink="http://schemas.microsoft.com/office/drawing/2016/ink" xmlns:am3d="http://schemas.microsoft.com/office/drawing/2017/model3d" xmlns:o="urn:schemas-microsoft-com:office:office" xmlns:r="http://schemas.openxmlformats.org/officeDocument/2006/relationships" xmlns:m="http://schemas.openxmlformats.org/officeDocument/2006/math" xmlns:v="urn:schemas-microsoft-com:vml" xmlns:wp14="http://schemas.microsoft.com/office/word/2010/wordprocessingDrawing" xmlns:wp="http://schemas.openxmlformats.org/drawingml/2006/wordprocessingDrawing" xmlns:w10="urn:schemas-microsoft-com:office:word" xmlns:w="http://schemas.openxmlformats.org/wordprocessingml/2006/main" xmlns:w14="http://schemas.microsoft.com/office/word/2010/wordml" xmlns:w15="http://schemas.microsoft.com/office/word/2012/wordml" xmlns:w16cid="http://schemas.microsoft.com/office/word/2016/wordml/cid" xmlns:w16se="http://schemas.microsoft.com/office/word/2015/wordml/symex" xmlns:wpg="http://schemas.microsoft.com/office/word/2010/wordprocessingGroup" xmlns:wpi="http://schemas.microsoft.com/office/word/2010/wordprocessingInk" xmlns:wne="http://schemas.microsoft.com/office/word/2006/wordml" xmlns:wps="http://schemas.microsoft.com/office/word/2010/wordprocessingShape" mc:Ignorable="w14 w15 w16se w16cid wp14">
+<w:footnotes xmlns:wpc="http://schemas.microsoft.com/office/word/2010/wordprocessingCanvas" xmlns:cx="http://schemas.microsoft.com/office/drawing/2014/chartex" xmlns:cx1="http://schemas.microsoft.com/office/drawing/2015/9/8/chartex" xmlns:cx2="http://schemas.microsoft.com/office/drawing/2015/10/21/chartex" xmlns:cx3="http://schemas.microsoft.com/office/drawing/2016/5/9/chartex" xmlns:cx4="http://schemas.microsoft.com/office/drawing/2016/5/10/chartex" xmlns:cx5="http://schemas.microsoft.com/office/drawing/2016/5/11/chartex" xmlns:cx6="http://schemas.microsoft.com/office/drawing/2016/5/12/chartex" xmlns:cx7="http://schemas.microsoft.com/office/drawing/2016/5/13/chartex" xmlns:cx8="http://schemas.microsoft.com/office/drawing/2016/5/14/chartex" xmlns:mc="http://schemas.openxmlformats.org/markup-compatibility/2006" xmlns:aink="http://schemas.microsoft.com/office/drawing/2016/ink" xmlns:am3d="http://schemas.microsoft.com/office/drawing/2017/model3d" xmlns:o="urn:schemas-microsoft-com:office:office" xmlns:r="http://schemas.openxmlformats.org/officeDocument/2006/relationships" xmlns:m="http://schemas.openxmlformats.org/officeDocument/2006/math" xmlns:v="urn:schemas-microsoft-com:vml" xmlns:wp14="http://schemas.microsoft.com/office/word/2010/wordprocessingDrawing" xmlns:wp="http://schemas.openxmlformats.org/drawingml/2006/wordprocessingDrawing" xmlns:w10="urn:schemas-microsoft-com:office:word" xmlns:w="http://schemas.openxmlformats.org/wordprocessingml/2006/main" xmlns:w14="http://schemas.microsoft.com/office/word/2010/wordml" xmlns:w15="http://schemas.microsoft.com/office/word/2012/wordml" xmlns:w16cex="http://schemas.microsoft.com/office/word/2018/wordml/cex" xmlns:w16cid="http://schemas.microsoft.com/office/word/2016/wordml/cid" xmlns:w16="http://schemas.microsoft.com/office/word/2018/wordml" xmlns:w16se="http://schemas.microsoft.com/office/word/2015/wordml/symex" xmlns:wpg="http://schemas.microsoft.com/office/word/2010/wordprocessingGroup" xmlns:wpi="http://schemas.microsoft.com/office/word/2010/wordprocessingInk" xmlns:wne="http://schemas.microsoft.com/office/word/2006/wordml" xmlns:wps="http://schemas.microsoft.com/office/word/2010/wordprocessingShape" mc:Ignorable="w14 w15 w16se w16cid w16 w16cex wp14">
   <w:footnote w:type="separator" w:id="-1">
     <w:p>
       <w:pPr>
@@ -13154,7 +13167,7 @@
 </file>
 
 <file path=word/numbering.xml><?xml version="1.0" encoding="utf-8"?>
-<w:numbering xmlns:wpc="http://schemas.microsoft.com/office/word/2010/wordprocessingCanvas" xmlns:cx="http://schemas.microsoft.com/office/drawing/2014/chartex" xmlns:cx1="http://schemas.microsoft.com/office/drawing/2015/9/8/chartex" xmlns:cx2="http://schemas.microsoft.com/office/drawing/2015/10/21/chartex" xmlns:cx3="http://schemas.microsoft.com/office/drawing/2016/5/9/chartex" xmlns:cx4="http://schemas.microsoft.com/office/drawing/2016/5/10/chartex" xmlns:cx5="http://schemas.microsoft.com/office/drawing/2016/5/11/chartex" xmlns:cx6="http://schemas.microsoft.com/office/drawing/2016/5/12/chartex" xmlns:cx7="http://schemas.microsoft.com/office/drawing/2016/5/13/chartex" xmlns:cx8="http://schemas.microsoft.com/office/drawing/2016/5/14/chartex" xmlns:mc="http://schemas.openxmlformats.org/markup-compatibility/2006" xmlns:aink="http://schemas.microsoft.com/office/drawing/2016/ink" xmlns:am3d="http://schemas.microsoft.com/office/drawing/2017/model3d" xmlns:o="urn:schemas-microsoft-com:office:office" xmlns:r="http://schemas.openxmlformats.org/officeDocument/2006/relationships" xmlns:m="http://schemas.openxmlformats.org/officeDocument/2006/math" xmlns:v="urn:schemas-microsoft-com:vml" xmlns:wp14="http://schemas.microsoft.com/office/word/2010/wordprocessingDrawing" xmlns:wp="http://schemas.openxmlformats.org/drawingml/2006/wordprocessingDrawing" xmlns:w10="urn:schemas-microsoft-com:office:word" xmlns:w="http://schemas.openxmlformats.org/wordprocessingml/2006/main" xmlns:w14="http://schemas.microsoft.com/office/word/2010/wordml" xmlns:w15="http://schemas.microsoft.com/office/word/2012/wordml" xmlns:w16cid="http://schemas.microsoft.com/office/word/2016/wordml/cid" xmlns:w16se="http://schemas.microsoft.com/office/word/2015/wordml/symex" xmlns:wpg="http://schemas.microsoft.com/office/word/2010/wordprocessingGroup" xmlns:wpi="http://schemas.microsoft.com/office/word/2010/wordprocessingInk" xmlns:wne="http://schemas.microsoft.com/office/word/2006/wordml" xmlns:wps="http://schemas.microsoft.com/office/word/2010/wordprocessingShape" mc:Ignorable="w14 w15 w16se w16cid wp14">
+<w:numbering xmlns:wpc="http://schemas.microsoft.com/office/word/2010/wordprocessingCanvas" xmlns:cx="http://schemas.microsoft.com/office/drawing/2014/chartex" xmlns:cx1="http://schemas.microsoft.com/office/drawing/2015/9/8/chartex" xmlns:cx2="http://schemas.microsoft.com/office/drawing/2015/10/21/chartex" xmlns:cx3="http://schemas.microsoft.com/office/drawing/2016/5/9/chartex" xmlns:cx4="http://schemas.microsoft.com/office/drawing/2016/5/10/chartex" xmlns:cx5="http://schemas.microsoft.com/office/drawing/2016/5/11/chartex" xmlns:cx6="http://schemas.microsoft.com/office/drawing/2016/5/12/chartex" xmlns:cx7="http://schemas.microsoft.com/office/drawing/2016/5/13/chartex" xmlns:cx8="http://schemas.microsoft.com/office/drawing/2016/5/14/chartex" xmlns:mc="http://schemas.openxmlformats.org/markup-compatibility/2006" xmlns:aink="http://schemas.microsoft.com/office/drawing/2016/ink" xmlns:am3d="http://schemas.microsoft.com/office/drawing/2017/model3d" xmlns:o="urn:schemas-microsoft-com:office:office" xmlns:r="http://schemas.openxmlformats.org/officeDocument/2006/relationships" xmlns:m="http://schemas.openxmlformats.org/officeDocument/2006/math" xmlns:v="urn:schemas-microsoft-com:vml" xmlns:wp14="http://schemas.microsoft.com/office/word/2010/wordprocessingDrawing" xmlns:wp="http://schemas.openxmlformats.org/drawingml/2006/wordprocessingDrawing" xmlns:w10="urn:schemas-microsoft-com:office:word" xmlns:w="http://schemas.openxmlformats.org/wordprocessingml/2006/main" xmlns:w14="http://schemas.microsoft.com/office/word/2010/wordml" xmlns:w15="http://schemas.microsoft.com/office/word/2012/wordml" xmlns:w16cex="http://schemas.microsoft.com/office/word/2018/wordml/cex" xmlns:w16cid="http://schemas.microsoft.com/office/word/2016/wordml/cid" xmlns:w16="http://schemas.microsoft.com/office/word/2018/wordml" xmlns:w16se="http://schemas.microsoft.com/office/word/2015/wordml/symex" xmlns:wpg="http://schemas.microsoft.com/office/word/2010/wordprocessingGroup" xmlns:wpi="http://schemas.microsoft.com/office/word/2010/wordprocessingInk" xmlns:wne="http://schemas.microsoft.com/office/word/2006/wordml" xmlns:wps="http://schemas.microsoft.com/office/word/2010/wordprocessingShape" mc:Ignorable="w14 w15 w16se w16cid w16 w16cex wp14">
   <w:abstractNum w:abstractNumId="0" w15:restartNumberingAfterBreak="0">
     <w:nsid w:val="0DF3505F"/>
     <w:multiLevelType w:val="multilevel"/>
@@ -14662,7 +14675,7 @@
 </file>
 
 <file path=word/people.xml><?xml version="1.0" encoding="utf-8"?>
-<w15:people xmlns:wpc="http://schemas.microsoft.com/office/word/2010/wordprocessingCanvas" xmlns:cx="http://schemas.microsoft.com/office/drawing/2014/chartex" xmlns:cx1="http://schemas.microsoft.com/office/drawing/2015/9/8/chartex" xmlns:cx2="http://schemas.microsoft.com/office/drawing/2015/10/21/chartex" xmlns:cx3="http://schemas.microsoft.com/office/drawing/2016/5/9/chartex" xmlns:cx4="http://schemas.microsoft.com/office/drawing/2016/5/10/chartex" xmlns:cx5="http://schemas.microsoft.com/office/drawing/2016/5/11/chartex" xmlns:cx6="http://schemas.microsoft.com/office/drawing/2016/5/12/chartex" xmlns:cx7="http://schemas.microsoft.com/office/drawing/2016/5/13/chartex" xmlns:cx8="http://schemas.microsoft.com/office/drawing/2016/5/14/chartex" xmlns:mc="http://schemas.openxmlformats.org/markup-compatibility/2006" xmlns:aink="http://schemas.microsoft.com/office/drawing/2016/ink" xmlns:am3d="http://schemas.microsoft.com/office/drawing/2017/model3d" xmlns:o="urn:schemas-microsoft-com:office:office" xmlns:r="http://schemas.openxmlformats.org/officeDocument/2006/relationships" xmlns:m="http://schemas.openxmlformats.org/officeDocument/2006/math" xmlns:v="urn:schemas-microsoft-com:vml" xmlns:wp14="http://schemas.microsoft.com/office/word/2010/wordprocessingDrawing" xmlns:wp="http://schemas.openxmlformats.org/drawingml/2006/wordprocessingDrawing" xmlns:w10="urn:schemas-microsoft-com:office:word" xmlns:w="http://schemas.openxmlformats.org/wordprocessingml/2006/main" xmlns:w14="http://schemas.microsoft.com/office/word/2010/wordml" xmlns:w15="http://schemas.microsoft.com/office/word/2012/wordml" xmlns:w16cid="http://schemas.microsoft.com/office/word/2016/wordml/cid" xmlns:w16se="http://schemas.microsoft.com/office/word/2015/wordml/symex" xmlns:wpg="http://schemas.microsoft.com/office/word/2010/wordprocessingGroup" xmlns:wpi="http://schemas.microsoft.com/office/word/2010/wordprocessingInk" xmlns:wne="http://schemas.microsoft.com/office/word/2006/wordml" xmlns:wps="http://schemas.microsoft.com/office/word/2010/wordprocessingShape" mc:Ignorable="w14 w15 w16se w16cid wp14">
+<w15:people xmlns:wpc="http://schemas.microsoft.com/office/word/2010/wordprocessingCanvas" xmlns:cx="http://schemas.microsoft.com/office/drawing/2014/chartex" xmlns:cx1="http://schemas.microsoft.com/office/drawing/2015/9/8/chartex" xmlns:cx2="http://schemas.microsoft.com/office/drawing/2015/10/21/chartex" xmlns:cx3="http://schemas.microsoft.com/office/drawing/2016/5/9/chartex" xmlns:cx4="http://schemas.microsoft.com/office/drawing/2016/5/10/chartex" xmlns:cx5="http://schemas.microsoft.com/office/drawing/2016/5/11/chartex" xmlns:cx6="http://schemas.microsoft.com/office/drawing/2016/5/12/chartex" xmlns:cx7="http://schemas.microsoft.com/office/drawing/2016/5/13/chartex" xmlns:cx8="http://schemas.microsoft.com/office/drawing/2016/5/14/chartex" xmlns:mc="http://schemas.openxmlformats.org/markup-compatibility/2006" xmlns:aink="http://schemas.microsoft.com/office/drawing/2016/ink" xmlns:am3d="http://schemas.microsoft.com/office/drawing/2017/model3d" xmlns:o="urn:schemas-microsoft-com:office:office" xmlns:r="http://schemas.openxmlformats.org/officeDocument/2006/relationships" xmlns:m="http://schemas.openxmlformats.org/officeDocument/2006/math" xmlns:v="urn:schemas-microsoft-com:vml" xmlns:wp14="http://schemas.microsoft.com/office/word/2010/wordprocessingDrawing" xmlns:wp="http://schemas.openxmlformats.org/drawingml/2006/wordprocessingDrawing" xmlns:w10="urn:schemas-microsoft-com:office:word" xmlns:w="http://schemas.openxmlformats.org/wordprocessingml/2006/main" xmlns:w14="http://schemas.microsoft.com/office/word/2010/wordml" xmlns:w15="http://schemas.microsoft.com/office/word/2012/wordml" xmlns:w16cex="http://schemas.microsoft.com/office/word/2018/wordml/cex" xmlns:w16cid="http://schemas.microsoft.com/office/word/2016/wordml/cid" xmlns:w16="http://schemas.microsoft.com/office/word/2018/wordml" xmlns:w16se="http://schemas.microsoft.com/office/word/2015/wordml/symex" xmlns:wpg="http://schemas.microsoft.com/office/word/2010/wordprocessingGroup" xmlns:wpi="http://schemas.microsoft.com/office/word/2010/wordprocessingInk" xmlns:wne="http://schemas.microsoft.com/office/word/2006/wordml" xmlns:wps="http://schemas.microsoft.com/office/word/2010/wordprocessingShape" mc:Ignorable="w14 w15 w16se w16cid w16 w16cex wp14">
   <w15:person w15:author="Denis Silveira">
     <w15:presenceInfo w15:providerId="None" w15:userId="Denis Silveira"/>
   </w15:person>
@@ -14670,7 +14683,7 @@
 </file>
 
 <file path=word/styles.xml><?xml version="1.0" encoding="utf-8"?>
-<w:styles xmlns:mc="http://schemas.openxmlformats.org/markup-compatibility/2006" xmlns:r="http://schemas.openxmlformats.org/officeDocument/2006/relationships" xmlns:w="http://schemas.openxmlformats.org/wordprocessingml/2006/main" xmlns:w14="http://schemas.microsoft.com/office/word/2010/wordml" xmlns:w15="http://schemas.microsoft.com/office/word/2012/wordml" xmlns:w16cid="http://schemas.microsoft.com/office/word/2016/wordml/cid" xmlns:w16se="http://schemas.microsoft.com/office/word/2015/wordml/symex" mc:Ignorable="w14 w15 w16se w16cid">
+<w:styles xmlns:mc="http://schemas.openxmlformats.org/markup-compatibility/2006" xmlns:r="http://schemas.openxmlformats.org/officeDocument/2006/relationships" xmlns:w="http://schemas.openxmlformats.org/wordprocessingml/2006/main" xmlns:w14="http://schemas.microsoft.com/office/word/2010/wordml" xmlns:w15="http://schemas.microsoft.com/office/word/2012/wordml" xmlns:w16cex="http://schemas.microsoft.com/office/word/2018/wordml/cex" xmlns:w16cid="http://schemas.microsoft.com/office/word/2016/wordml/cid" xmlns:w16="http://schemas.microsoft.com/office/word/2018/wordml" xmlns:w16se="http://schemas.microsoft.com/office/word/2015/wordml/symex" mc:Ignorable="w14 w15 w16se w16cid w16 w16cex">
   <w:docDefaults>
     <w:rPrDefault>
       <w:rPr>
@@ -15114,6 +15127,7 @@
   <w:style w:type="character" w:default="1" w:styleId="Fontepargpadro">
     <w:name w:val="Default Paragraph Font"/>
     <w:uiPriority w:val="1"/>
+    <w:semiHidden/>
     <w:unhideWhenUsed/>
   </w:style>
   <w:style w:type="table" w:default="1" w:styleId="Tabelanormal">
@@ -15881,7 +15895,7 @@
 </file>
 
 <file path=customXml/itemProps1.xml><?xml version="1.0" encoding="utf-8"?>
-<ds:datastoreItem xmlns:ds="http://schemas.openxmlformats.org/officeDocument/2006/customXml" ds:itemID="{E57481EF-C58B-49C5-806C-2AD4DA5D47D7}">
+<ds:datastoreItem xmlns:ds="http://schemas.openxmlformats.org/officeDocument/2006/customXml" ds:itemID="{0AE967FF-4678-474A-91E1-B0E167E5B73C}">
   <ds:schemaRefs>
     <ds:schemaRef ds:uri="http://schemas.openxmlformats.org/officeDocument/2006/bibliography"/>
   </ds:schemaRefs>

</xml_diff>